<commit_message>
BilateralAgreementEng added op gop
</commit_message>
<xml_diff>
--- a/public/word-templates/BilateralAgreementEnglish.docx
+++ b/public/word-templates/BilateralAgreementEnglish.docx
@@ -1068,15 +1068,16 @@
                 <w:szCs w:val="12"/>
                 <w:lang w:val="en-US"/>
               </w:rPr>
-              <w:t>Full name of the student</w:t>
-            </w:r>
+              <w:t xml:space="preserve">Full name of the </w:t>
+            </w:r>
+            <w:proofErr w:type="gramStart"/>
             <w:r>
               <w:rPr>
                 <w:sz w:val="12"/>
                 <w:szCs w:val="12"/>
                 <w:lang w:val="en-US"/>
               </w:rPr>
-              <w:t xml:space="preserve">) </w:t>
+              <w:t>student</w:t>
             </w:r>
             <w:r>
               <w:rPr>
@@ -1084,7 +1085,24 @@
                 <w:szCs w:val="12"/>
                 <w:lang w:val="en-US"/>
               </w:rPr>
-              <w:t xml:space="preserve">                                         </w:t>
+              <w:t xml:space="preserve">) </w:t>
+            </w:r>
+            <w:r>
+              <w:rPr>
+                <w:sz w:val="12"/>
+                <w:szCs w:val="12"/>
+                <w:lang w:val="en-US"/>
+              </w:rPr>
+              <w:t xml:space="preserve">  </w:t>
+            </w:r>
+            <w:proofErr w:type="gramEnd"/>
+            <w:r>
+              <w:rPr>
+                <w:sz w:val="12"/>
+                <w:szCs w:val="12"/>
+                <w:lang w:val="en-US"/>
+              </w:rPr>
+              <w:t xml:space="preserve">                                       </w:t>
             </w:r>
             <w:r>
               <w:rPr>
@@ -2241,6 +2259,7 @@
               </w:rPr>
               <w:t xml:space="preserve">The </w:t>
             </w:r>
+            <w:proofErr w:type="gramStart"/>
             <w:r>
               <w:rPr>
                 <w:rFonts w:ascii="Times New Roman" w:hAnsi="Times New Roman"/>
@@ -2259,7 +2278,18 @@
                 <w:szCs w:val="14"/>
                 <w:lang w:val="en-US" w:eastAsia="en-US"/>
               </w:rPr>
-              <w:t xml:space="preserve">tudent </w:t>
+              <w:t>tudent</w:t>
+            </w:r>
+            <w:proofErr w:type="gramEnd"/>
+            <w:r>
+              <w:rPr>
+                <w:rFonts w:ascii="Times New Roman" w:hAnsi="Times New Roman"/>
+                <w:b/>
+                <w:sz w:val="14"/>
+                <w:szCs w:val="14"/>
+                <w:lang w:val="en-US" w:eastAsia="en-US"/>
+              </w:rPr>
+              <w:t xml:space="preserve"> </w:t>
             </w:r>
             <w:r>
               <w:rPr>
@@ -2398,7 +2428,7 @@
                       <w:szCs w:val="14"/>
                       <w:lang w:val="en-US"/>
                     </w:rPr>
-                    <w:t>ru</w:t>
+                    <w:t>en</w:t>
                   </w:r>
                   <w:proofErr w:type="spellEnd"/>
                   <w:r>
@@ -2451,6 +2481,7 @@
               </w:rPr>
               <w:t>(</w:t>
             </w:r>
+            <w:proofErr w:type="gramStart"/>
             <w:r>
               <w:rPr>
                 <w:rFonts w:ascii="Times New Roman" w:hAnsi="Times New Roman"/>
@@ -2458,7 +2489,17 @@
                 <w:szCs w:val="10"/>
                 <w:lang w:val="en-US" w:eastAsia="en-US"/>
               </w:rPr>
-              <w:t>name of the educational program</w:t>
+              <w:t>name</w:t>
+            </w:r>
+            <w:proofErr w:type="gramEnd"/>
+            <w:r>
+              <w:rPr>
+                <w:rFonts w:ascii="Times New Roman" w:hAnsi="Times New Roman"/>
+                <w:sz w:val="10"/>
+                <w:szCs w:val="10"/>
+                <w:lang w:val="en-US" w:eastAsia="en-US"/>
+              </w:rPr>
+              <w:t xml:space="preserve"> of the educational program</w:t>
             </w:r>
             <w:r>
               <w:rPr>
@@ -2612,7 +2653,7 @@
                       <w:szCs w:val="14"/>
                       <w:lang w:val="en-US"/>
                     </w:rPr>
-                    <w:t>ru</w:t>
+                    <w:t>en</w:t>
                   </w:r>
                   <w:proofErr w:type="spellEnd"/>
                   <w:r>
@@ -2651,6 +2692,7 @@
               </w:rPr>
               <w:t xml:space="preserve">                                                           (</w:t>
             </w:r>
+            <w:proofErr w:type="gramStart"/>
             <w:r>
               <w:rPr>
                 <w:rFonts w:ascii="Times New Roman" w:hAnsi="Times New Roman"/>
@@ -2658,7 +2700,17 @@
                 <w:szCs w:val="10"/>
                 <w:lang w:val="en-US" w:eastAsia="en-US"/>
               </w:rPr>
-              <w:t>code and name of the group of educational programs</w:t>
+              <w:t>code</w:t>
+            </w:r>
+            <w:proofErr w:type="gramEnd"/>
+            <w:r>
+              <w:rPr>
+                <w:rFonts w:ascii="Times New Roman" w:hAnsi="Times New Roman"/>
+                <w:sz w:val="10"/>
+                <w:szCs w:val="10"/>
+                <w:lang w:val="en-US" w:eastAsia="en-US"/>
+              </w:rPr>
+              <w:t xml:space="preserve"> and name of the group of educational programs</w:t>
             </w:r>
             <w:r>
               <w:rPr>
@@ -6096,6 +6148,7 @@
               <w:t xml:space="preserve"> </w:t>
             </w:r>
             <w:proofErr w:type="spellStart"/>
+            <w:proofErr w:type="gramStart"/>
             <w:r>
               <w:rPr>
                 <w:sz w:val="14"/>
@@ -6104,6 +6157,7 @@
               <w:t>Student</w:t>
             </w:r>
             <w:proofErr w:type="spellEnd"/>
+            <w:proofErr w:type="gramEnd"/>
             <w:r>
               <w:rPr>
                 <w:sz w:val="14"/>
@@ -6799,7 +6853,25 @@
                 <w:szCs w:val="14"/>
                 <w:lang w:val="en-US"/>
               </w:rPr>
-              <w:t xml:space="preserve">apply measures of influence to the Student, up to expulsion, for violation of the obligations stipulated by this Agreement, the Charter, </w:t>
+              <w:t xml:space="preserve">apply measures of influence to the </w:t>
+            </w:r>
+            <w:proofErr w:type="gramStart"/>
+            <w:r>
+              <w:rPr>
+                <w:sz w:val="14"/>
+                <w:szCs w:val="14"/>
+                <w:lang w:val="en-US"/>
+              </w:rPr>
+              <w:t>Student</w:t>
+            </w:r>
+            <w:proofErr w:type="gramEnd"/>
+            <w:r>
+              <w:rPr>
+                <w:sz w:val="14"/>
+                <w:szCs w:val="14"/>
+                <w:lang w:val="en-US"/>
+              </w:rPr>
+              <w:t xml:space="preserve">, up to expulsion, for violation of the obligations stipulated by this Agreement, the Charter, </w:t>
             </w:r>
             <w:r>
               <w:rPr>
@@ -6967,7 +7039,25 @@
                 <w:szCs w:val="14"/>
                 <w:lang w:val="en-US"/>
               </w:rPr>
-              <w:t>expel and reinstate the Student into the number of students upon his application in the manner prescribed by the internal regulatory documents of the Academy and the legal acts of the Republic of Kazakhstan</w:t>
+              <w:t xml:space="preserve">expel and reinstate the </w:t>
+            </w:r>
+            <w:proofErr w:type="gramStart"/>
+            <w:r>
+              <w:rPr>
+                <w:sz w:val="14"/>
+                <w:szCs w:val="14"/>
+                <w:lang w:val="en-US"/>
+              </w:rPr>
+              <w:t>Student</w:t>
+            </w:r>
+            <w:proofErr w:type="gramEnd"/>
+            <w:r>
+              <w:rPr>
+                <w:sz w:val="14"/>
+                <w:szCs w:val="14"/>
+                <w:lang w:val="en-US"/>
+              </w:rPr>
+              <w:t xml:space="preserve"> into the number of students upon his application in the manner prescribed by the internal regulatory documents of the Academy and the legal acts of the Republic of Kazakhstan</w:t>
             </w:r>
             <w:r>
               <w:rPr>
@@ -7047,7 +7137,25 @@
                 <w:szCs w:val="14"/>
                 <w:lang w:val="en-US"/>
               </w:rPr>
-              <w:t>not to allow the Student to study the discipline in the presence of financial and academic debts for disciplines-prerequisites</w:t>
+              <w:t xml:space="preserve">not to allow the </w:t>
+            </w:r>
+            <w:proofErr w:type="gramStart"/>
+            <w:r>
+              <w:rPr>
+                <w:sz w:val="14"/>
+                <w:szCs w:val="14"/>
+                <w:lang w:val="en-US"/>
+              </w:rPr>
+              <w:t>Student</w:t>
+            </w:r>
+            <w:proofErr w:type="gramEnd"/>
+            <w:r>
+              <w:rPr>
+                <w:sz w:val="14"/>
+                <w:szCs w:val="14"/>
+                <w:lang w:val="en-US"/>
+              </w:rPr>
+              <w:t xml:space="preserve"> to study the discipline in the presence of financial and academic debts for disciplines-prerequisites</w:t>
             </w:r>
             <w:r>
               <w:rPr>
@@ -11602,7 +11710,25 @@
                 <w:szCs w:val="14"/>
                 <w:lang w:val="en-US"/>
               </w:rPr>
-              <w:t>At the same time, the Student independently, at his own expense, organizes a personal learning space with technical and telecommunications facilities (Internet).</w:t>
+              <w:t xml:space="preserve">At the same time, the </w:t>
+            </w:r>
+            <w:proofErr w:type="gramStart"/>
+            <w:r>
+              <w:rPr>
+                <w:sz w:val="14"/>
+                <w:szCs w:val="14"/>
+                <w:lang w:val="en-US"/>
+              </w:rPr>
+              <w:t>Student</w:t>
+            </w:r>
+            <w:proofErr w:type="gramEnd"/>
+            <w:r>
+              <w:rPr>
+                <w:sz w:val="14"/>
+                <w:szCs w:val="14"/>
+                <w:lang w:val="en-US"/>
+              </w:rPr>
+              <w:t xml:space="preserve"> independently, at his own expense, organizes a personal learning space with technical and telecommunications facilities (Internet).</w:t>
             </w:r>
             <w:r>
               <w:rPr>
@@ -12281,7 +12407,25 @@
                 <w:szCs w:val="14"/>
                 <w:lang w:val="en-US"/>
               </w:rPr>
-              <w:t>not to allow the Student to be involved in the performance of public and other assignments to the detriment of the educational process</w:t>
+              <w:t xml:space="preserve">not to allow the </w:t>
+            </w:r>
+            <w:proofErr w:type="gramStart"/>
+            <w:r>
+              <w:rPr>
+                <w:sz w:val="14"/>
+                <w:szCs w:val="14"/>
+                <w:lang w:val="en-US"/>
+              </w:rPr>
+              <w:t>Student</w:t>
+            </w:r>
+            <w:proofErr w:type="gramEnd"/>
+            <w:r>
+              <w:rPr>
+                <w:sz w:val="14"/>
+                <w:szCs w:val="14"/>
+                <w:lang w:val="en-US"/>
+              </w:rPr>
+              <w:t xml:space="preserve"> to be involved in the performance of public and other assignments to the detriment of the educational process</w:t>
             </w:r>
             <w:r>
               <w:rPr>
@@ -12322,7 +12466,29 @@
                 <w:szCs w:val="14"/>
                 <w:lang w:val="en-US"/>
               </w:rPr>
-              <w:t>provide personal data of the Student to the competent state authorities upon official request</w:t>
+              <w:t xml:space="preserve">provide personal data of the </w:t>
+            </w:r>
+            <w:proofErr w:type="gramStart"/>
+            <w:r>
+              <w:rPr>
+                <w:rStyle w:val="s0"/>
+                <w:color w:val="auto"/>
+                <w:sz w:val="14"/>
+                <w:szCs w:val="14"/>
+                <w:lang w:val="en-US"/>
+              </w:rPr>
+              <w:t>Student</w:t>
+            </w:r>
+            <w:proofErr w:type="gramEnd"/>
+            <w:r>
+              <w:rPr>
+                <w:rStyle w:val="s0"/>
+                <w:color w:val="auto"/>
+                <w:sz w:val="14"/>
+                <w:szCs w:val="14"/>
+                <w:lang w:val="en-US"/>
+              </w:rPr>
+              <w:t xml:space="preserve"> to the competent state authorities upon official request</w:t>
             </w:r>
             <w:r>
               <w:rPr>
@@ -12436,7 +12602,25 @@
                 <w:szCs w:val="14"/>
                 <w:lang w:val="en-US"/>
               </w:rPr>
-              <w:t xml:space="preserve">upon termination of the Agreement at the initiative of the Student, make mutual settlements and return the money paid, </w:t>
+              <w:t xml:space="preserve">upon termination of the Agreement at the initiative of the </w:t>
+            </w:r>
+            <w:proofErr w:type="gramStart"/>
+            <w:r>
+              <w:rPr>
+                <w:sz w:val="14"/>
+                <w:szCs w:val="14"/>
+                <w:lang w:val="en-US"/>
+              </w:rPr>
+              <w:t>Student</w:t>
+            </w:r>
+            <w:proofErr w:type="gramEnd"/>
+            <w:r>
+              <w:rPr>
+                <w:sz w:val="14"/>
+                <w:szCs w:val="14"/>
+                <w:lang w:val="en-US"/>
+              </w:rPr>
+              <w:t xml:space="preserve">, make mutual settlements and return the money paid, </w:t>
             </w:r>
             <w:r>
               <w:rPr>
@@ -12973,7 +13157,27 @@
                 <w:szCs w:val="14"/>
                 <w:lang w:val="en-US"/>
               </w:rPr>
-              <w:t>Tuition fees are paid by the Student in accordance with the payment schedule (Appendix No. 1 to the Agreement).</w:t>
+              <w:t xml:space="preserve">Tuition fees are paid by the </w:t>
+            </w:r>
+            <w:proofErr w:type="gramStart"/>
+            <w:r>
+              <w:rPr>
+                <w:rFonts w:ascii="Times New Roman" w:hAnsi="Times New Roman"/>
+                <w:sz w:val="14"/>
+                <w:szCs w:val="14"/>
+                <w:lang w:val="en-US"/>
+              </w:rPr>
+              <w:t>Student</w:t>
+            </w:r>
+            <w:proofErr w:type="gramEnd"/>
+            <w:r>
+              <w:rPr>
+                <w:rFonts w:ascii="Times New Roman" w:hAnsi="Times New Roman"/>
+                <w:sz w:val="14"/>
+                <w:szCs w:val="14"/>
+                <w:lang w:val="en-US"/>
+              </w:rPr>
+              <w:t xml:space="preserve"> in accordance with the payment schedule (Appendix No. 1 to the Agreement).</w:t>
             </w:r>
           </w:p>
           <w:p>
@@ -13087,7 +13291,27 @@
                 <w:szCs w:val="14"/>
                 <w:lang w:val="en-US"/>
               </w:rPr>
-              <w:t xml:space="preserve">, tuition fees are paid in the manner and in the amounts in force at the time of the Student's </w:t>
+              <w:t xml:space="preserve">, tuition fees are paid in the manner and in the amounts in force at the time of the </w:t>
+            </w:r>
+            <w:proofErr w:type="gramStart"/>
+            <w:r>
+              <w:rPr>
+                <w:rFonts w:ascii="Times New Roman" w:hAnsi="Times New Roman"/>
+                <w:sz w:val="14"/>
+                <w:szCs w:val="14"/>
+                <w:lang w:val="en-US"/>
+              </w:rPr>
+              <w:t>Student's</w:t>
+            </w:r>
+            <w:proofErr w:type="gramEnd"/>
+            <w:r>
+              <w:rPr>
+                <w:rFonts w:ascii="Times New Roman" w:hAnsi="Times New Roman"/>
+                <w:sz w:val="14"/>
+                <w:szCs w:val="14"/>
+                <w:lang w:val="en-US"/>
+              </w:rPr>
+              <w:t xml:space="preserve"> </w:t>
             </w:r>
             <w:r>
               <w:rPr>
@@ -13134,7 +13358,27 @@
                 <w:szCs w:val="14"/>
                 <w:lang w:val="en-US"/>
               </w:rPr>
-              <w:t>If the Student fails to fulfill financial obligations to the Academy within 1 (one) month after the period specified in Appendix No. 1 to the Agreement, the Academy has the right to terminate the Agreement unilaterally and expel the Student without prior notice.</w:t>
+              <w:t xml:space="preserve">If the Student fails to fulfill financial obligations to the Academy within 1 (one) month after the period specified in Appendix No. 1 to the Agreement, the Academy has the right to terminate the Agreement unilaterally and expel the </w:t>
+            </w:r>
+            <w:proofErr w:type="gramStart"/>
+            <w:r>
+              <w:rPr>
+                <w:rFonts w:ascii="Times New Roman" w:hAnsi="Times New Roman"/>
+                <w:sz w:val="14"/>
+                <w:szCs w:val="14"/>
+                <w:lang w:val="en-US"/>
+              </w:rPr>
+              <w:t>Student</w:t>
+            </w:r>
+            <w:proofErr w:type="gramEnd"/>
+            <w:r>
+              <w:rPr>
+                <w:rFonts w:ascii="Times New Roman" w:hAnsi="Times New Roman"/>
+                <w:sz w:val="14"/>
+                <w:szCs w:val="14"/>
+                <w:lang w:val="en-US"/>
+              </w:rPr>
+              <w:t xml:space="preserve"> without prior notice.</w:t>
             </w:r>
           </w:p>
           <w:p>
@@ -13733,7 +13977,27 @@
                 <w:szCs w:val="14"/>
                 <w:lang w:val="en-US"/>
               </w:rPr>
-              <w:t>Payment of the academic difference and academic debt is carried out at the rate of 1 (one) credit, in accordance with the approved tariffs and is made no later than 3 (three) business days before the start of the next academic period or Summer semester.</w:t>
+              <w:t xml:space="preserve">Payment of the academic difference and academic debt is carried out at the rate of 1 (one) credit, in accordance with the approved tariffs and is made no later than 3 (three) business days before the start of the next academic period or </w:t>
+            </w:r>
+            <w:proofErr w:type="gramStart"/>
+            <w:r>
+              <w:rPr>
+                <w:rFonts w:ascii="Times New Roman" w:hAnsi="Times New Roman"/>
+                <w:sz w:val="14"/>
+                <w:szCs w:val="14"/>
+                <w:lang w:val="en-US"/>
+              </w:rPr>
+              <w:t>Summer</w:t>
+            </w:r>
+            <w:proofErr w:type="gramEnd"/>
+            <w:r>
+              <w:rPr>
+                <w:rFonts w:ascii="Times New Roman" w:hAnsi="Times New Roman"/>
+                <w:sz w:val="14"/>
+                <w:szCs w:val="14"/>
+                <w:lang w:val="en-US"/>
+              </w:rPr>
+              <w:t xml:space="preserve"> semester.</w:t>
             </w:r>
           </w:p>
           <w:p>
@@ -15257,7 +15521,119 @@
                 <w:sz w:val="14"/>
                 <w:szCs w:val="14"/>
               </w:rPr>
-              <w:t xml:space="preserve"> not foresee or prevent by reasonable measures.</w:t>
+              <w:t xml:space="preserve"> </w:t>
+            </w:r>
+            <w:proofErr w:type="spellStart"/>
+            <w:r>
+              <w:rPr>
+                <w:sz w:val="14"/>
+                <w:szCs w:val="14"/>
+              </w:rPr>
+              <w:t>not</w:t>
+            </w:r>
+            <w:proofErr w:type="spellEnd"/>
+            <w:r>
+              <w:rPr>
+                <w:sz w:val="14"/>
+                <w:szCs w:val="14"/>
+              </w:rPr>
+              <w:t xml:space="preserve"> </w:t>
+            </w:r>
+            <w:proofErr w:type="spellStart"/>
+            <w:r>
+              <w:rPr>
+                <w:sz w:val="14"/>
+                <w:szCs w:val="14"/>
+              </w:rPr>
+              <w:t>foresee</w:t>
+            </w:r>
+            <w:proofErr w:type="spellEnd"/>
+            <w:r>
+              <w:rPr>
+                <w:sz w:val="14"/>
+                <w:szCs w:val="14"/>
+              </w:rPr>
+              <w:t xml:space="preserve"> </w:t>
+            </w:r>
+            <w:proofErr w:type="spellStart"/>
+            <w:r>
+              <w:rPr>
+                <w:sz w:val="14"/>
+                <w:szCs w:val="14"/>
+              </w:rPr>
+              <w:t>or</w:t>
+            </w:r>
+            <w:proofErr w:type="spellEnd"/>
+            <w:r>
+              <w:rPr>
+                <w:sz w:val="14"/>
+                <w:szCs w:val="14"/>
+              </w:rPr>
+              <w:t xml:space="preserve"> </w:t>
+            </w:r>
+            <w:proofErr w:type="spellStart"/>
+            <w:r>
+              <w:rPr>
+                <w:sz w:val="14"/>
+                <w:szCs w:val="14"/>
+              </w:rPr>
+              <w:t>prevent</w:t>
+            </w:r>
+            <w:proofErr w:type="spellEnd"/>
+            <w:r>
+              <w:rPr>
+                <w:sz w:val="14"/>
+                <w:szCs w:val="14"/>
+              </w:rPr>
+              <w:t xml:space="preserve"> </w:t>
+            </w:r>
+            <w:proofErr w:type="spellStart"/>
+            <w:r>
+              <w:rPr>
+                <w:sz w:val="14"/>
+                <w:szCs w:val="14"/>
+              </w:rPr>
+              <w:t>by</w:t>
+            </w:r>
+            <w:proofErr w:type="spellEnd"/>
+            <w:r>
+              <w:rPr>
+                <w:sz w:val="14"/>
+                <w:szCs w:val="14"/>
+              </w:rPr>
+              <w:t xml:space="preserve"> </w:t>
+            </w:r>
+            <w:proofErr w:type="spellStart"/>
+            <w:r>
+              <w:rPr>
+                <w:sz w:val="14"/>
+                <w:szCs w:val="14"/>
+              </w:rPr>
+              <w:t>reasonable</w:t>
+            </w:r>
+            <w:proofErr w:type="spellEnd"/>
+            <w:r>
+              <w:rPr>
+                <w:sz w:val="14"/>
+                <w:szCs w:val="14"/>
+              </w:rPr>
+              <w:t xml:space="preserve"> </w:t>
+            </w:r>
+            <w:proofErr w:type="spellStart"/>
+            <w:r>
+              <w:rPr>
+                <w:sz w:val="14"/>
+                <w:szCs w:val="14"/>
+              </w:rPr>
+              <w:t>measures</w:t>
+            </w:r>
+            <w:proofErr w:type="spellEnd"/>
+            <w:r>
+              <w:rPr>
+                <w:sz w:val="14"/>
+                <w:szCs w:val="14"/>
+              </w:rPr>
+              <w:t>.</w:t>
             </w:r>
             <w:r>
               <w:rPr>
@@ -16229,7 +16605,23 @@
                 <w:sz w:val="14"/>
                 <w:szCs w:val="14"/>
               </w:rPr>
-              <w:t xml:space="preserve"> of </w:t>
+              <w:t xml:space="preserve"> </w:t>
+            </w:r>
+            <w:proofErr w:type="spellStart"/>
+            <w:r>
+              <w:rPr>
+                <w:sz w:val="14"/>
+                <w:szCs w:val="14"/>
+              </w:rPr>
+              <w:t>of</w:t>
+            </w:r>
+            <w:proofErr w:type="spellEnd"/>
+            <w:r>
+              <w:rPr>
+                <w:sz w:val="14"/>
+                <w:szCs w:val="14"/>
+              </w:rPr>
+              <w:t xml:space="preserve"> </w:t>
             </w:r>
             <w:proofErr w:type="spellStart"/>
             <w:r>
@@ -18730,6 +19122,7 @@
               </w:rPr>
               <w:t xml:space="preserve">he </w:t>
             </w:r>
+            <w:proofErr w:type="gramStart"/>
             <w:r>
               <w:rPr>
                 <w:bCs/>
@@ -18746,7 +19139,17 @@
                 <w:szCs w:val="14"/>
                 <w:lang w:val="en-US"/>
               </w:rPr>
-              <w:t>tudent reimburses the expenses of the Academy for the entire period of his stay among the students until the date of issuance of the order of expulsion.</w:t>
+              <w:t>tudent</w:t>
+            </w:r>
+            <w:proofErr w:type="gramEnd"/>
+            <w:r>
+              <w:rPr>
+                <w:bCs/>
+                <w:sz w:val="14"/>
+                <w:szCs w:val="14"/>
+                <w:lang w:val="en-US"/>
+              </w:rPr>
+              <w:t xml:space="preserve"> reimburses the expenses of the Academy for the entire period of his stay among the students until the date of issuance of the order of expulsion.</w:t>
             </w:r>
           </w:p>
           <w:p>
@@ -21401,7 +21804,25 @@
                 <w:szCs w:val="14"/>
                 <w:lang w:val="en-US"/>
               </w:rPr>
-              <w:t>Before repayment of arrears in tuition fees, the Student:</w:t>
+              <w:t xml:space="preserve">Before repayment of arrears in tuition fees, the </w:t>
+            </w:r>
+            <w:proofErr w:type="gramStart"/>
+            <w:r>
+              <w:rPr>
+                <w:sz w:val="14"/>
+                <w:szCs w:val="14"/>
+                <w:lang w:val="en-US"/>
+              </w:rPr>
+              <w:t>Student</w:t>
+            </w:r>
+            <w:proofErr w:type="gramEnd"/>
+            <w:r>
+              <w:rPr>
+                <w:sz w:val="14"/>
+                <w:szCs w:val="14"/>
+                <w:lang w:val="en-US"/>
+              </w:rPr>
+              <w:t>:</w:t>
             </w:r>
           </w:p>
           <w:p>
@@ -23019,7 +23440,6 @@
                       <w:b/>
                       <w:sz w:val="14"/>
                       <w:szCs w:val="14"/>
-                      <w:lang w:val="en-US"/>
                     </w:rPr>
                   </w:pPr>
                   <w:r>
@@ -23174,7 +23594,27 @@
                 <w:sz w:val="14"/>
                 <w:szCs w:val="14"/>
               </w:rPr>
-              <w:t xml:space="preserve">ҚР ӘМ/ ІІМ  «___»_____20___ж. </w:t>
+              <w:t xml:space="preserve">ҚР ӘМ/ </w:t>
+            </w:r>
+            <w:proofErr w:type="gramStart"/>
+            <w:r>
+              <w:rPr>
+                <w:rFonts w:ascii="Times New Roman" w:eastAsia="Times New Roman" w:hAnsi="Times New Roman"/>
+                <w:bCs/>
+                <w:sz w:val="14"/>
+                <w:szCs w:val="14"/>
+              </w:rPr>
+              <w:t>ІІМ  «</w:t>
+            </w:r>
+            <w:proofErr w:type="gramEnd"/>
+            <w:r>
+              <w:rPr>
+                <w:rFonts w:ascii="Times New Roman" w:eastAsia="Times New Roman" w:hAnsi="Times New Roman"/>
+                <w:bCs/>
+                <w:sz w:val="14"/>
+                <w:szCs w:val="14"/>
+              </w:rPr>
+              <w:t xml:space="preserve">___»_____20___ж. </w:t>
             </w:r>
             <w:proofErr w:type="spellStart"/>
             <w:r>
@@ -23288,6 +23728,7 @@
                 <w:szCs w:val="14"/>
               </w:rPr>
             </w:pPr>
+            <w:proofErr w:type="gramStart"/>
             <w:r>
               <w:rPr>
                 <w:rFonts w:ascii="Times New Roman" w:eastAsia="Times New Roman" w:hAnsi="Times New Roman"/>
@@ -23295,7 +23736,17 @@
                 <w:sz w:val="14"/>
                 <w:szCs w:val="14"/>
               </w:rPr>
-              <w:t>ҚР,__________________________________________________________________________________________</w:t>
+              <w:t>ҚР,_</w:t>
+            </w:r>
+            <w:proofErr w:type="gramEnd"/>
+            <w:r>
+              <w:rPr>
+                <w:rFonts w:ascii="Times New Roman" w:eastAsia="Times New Roman" w:hAnsi="Times New Roman"/>
+                <w:bCs/>
+                <w:sz w:val="14"/>
+                <w:szCs w:val="14"/>
+              </w:rPr>
+              <w:t>_________________________________________________________________________________________</w:t>
             </w:r>
           </w:p>
           <w:p>
@@ -24721,6 +25172,7 @@
                 <w:lang w:val="kk-KZ"/>
               </w:rPr>
             </w:pPr>
+            <w:proofErr w:type="gramStart"/>
             <w:r>
               <w:rPr>
                 <w:rFonts w:ascii="Times New Roman" w:hAnsi="Times New Roman"/>
@@ -24749,7 +25201,18 @@
                 <w:szCs w:val="14"/>
                 <w:lang w:val="en-US"/>
               </w:rPr>
-              <w:t>________________________</w:t>
+              <w:t>_</w:t>
+            </w:r>
+            <w:proofErr w:type="gramEnd"/>
+            <w:r>
+              <w:rPr>
+                <w:rFonts w:ascii="Times New Roman" w:eastAsia="Times New Roman" w:hAnsi="Times New Roman"/>
+                <w:bCs/>
+                <w:sz w:val="14"/>
+                <w:szCs w:val="14"/>
+                <w:lang w:val="en-US"/>
+              </w:rPr>
+              <w:t>_______________________</w:t>
             </w:r>
           </w:p>
           <w:p>
@@ -25296,6 +25759,7 @@
                       <w:b/>
                       <w:sz w:val="14"/>
                       <w:szCs w:val="14"/>
+                      <w:lang w:val="en-US"/>
                     </w:rPr>
                   </w:pPr>
                 </w:p>
@@ -25315,6 +25779,7 @@
                       <w:b/>
                       <w:sz w:val="14"/>
                       <w:szCs w:val="14"/>
+                      <w:lang w:val="en-US"/>
                     </w:rPr>
                   </w:pPr>
                   <w:r>
@@ -25323,6 +25788,7 @@
                       <w:b/>
                       <w:sz w:val="14"/>
                       <w:szCs w:val="14"/>
+                      <w:lang w:val="en-US"/>
                     </w:rPr>
                     <w:t>/</w:t>
                   </w:r>
@@ -25343,6 +25809,7 @@
                       <w:b/>
                       <w:sz w:val="14"/>
                       <w:szCs w:val="14"/>
+                      <w:lang w:val="en-US"/>
                     </w:rPr>
                   </w:pPr>
                 </w:p>
@@ -26141,6 +26608,7 @@
                       <w:b/>
                       <w:sz w:val="14"/>
                       <w:szCs w:val="14"/>
+                      <w:lang w:val="en-US"/>
                     </w:rPr>
                   </w:pPr>
                 </w:p>
@@ -27603,6 +28071,7 @@
                     </w:rPr>
                     <w:t xml:space="preserve"> </w:t>
                   </w:r>
+                  <w:proofErr w:type="gramStart"/>
                   <w:r>
                     <w:rPr>
                       <w:rFonts w:ascii="Times New Roman" w:hAnsi="Times New Roman"/>
@@ -27623,6 +28092,7 @@
                     </w:rPr>
                     <w:t>tudent</w:t>
                   </w:r>
+                  <w:proofErr w:type="gramEnd"/>
                 </w:p>
               </w:tc>
               <w:tc>
@@ -30005,8 +30475,9 @@
                 <w:szCs w:val="14"/>
                 <w:lang w:val="en-US"/>
               </w:rPr>
-              <w:t>»/</w:t>
-            </w:r>
+              <w:t>»</w:t>
+            </w:r>
+            <w:proofErr w:type="gramStart"/>
             <w:r>
               <w:rPr>
                 <w:rFonts w:ascii="Times New Roman" w:hAnsi="Times New Roman"/>
@@ -30016,7 +30487,7 @@
                 <w:szCs w:val="14"/>
                 <w:lang w:val="en-US"/>
               </w:rPr>
-              <w:t xml:space="preserve"> </w:t>
+              <w:t>/</w:t>
             </w:r>
             <w:r>
               <w:rPr>
@@ -30027,7 +30498,30 @@
                 <w:szCs w:val="14"/>
                 <w:lang w:val="en-US"/>
               </w:rPr>
-              <w:t>”Student”</w:t>
+              <w:t xml:space="preserve"> </w:t>
+            </w:r>
+            <w:r>
+              <w:rPr>
+                <w:rFonts w:ascii="Times New Roman" w:hAnsi="Times New Roman"/>
+                <w:b/>
+                <w:bCs/>
+                <w:sz w:val="14"/>
+                <w:szCs w:val="14"/>
+                <w:lang w:val="en-US"/>
+              </w:rPr>
+              <w:t>”Student</w:t>
+            </w:r>
+            <w:proofErr w:type="gramEnd"/>
+            <w:r>
+              <w:rPr>
+                <w:rFonts w:ascii="Times New Roman" w:hAnsi="Times New Roman"/>
+                <w:b/>
+                <w:bCs/>
+                <w:sz w:val="14"/>
+                <w:szCs w:val="14"/>
+                <w:lang w:val="en-US"/>
+              </w:rPr>
+              <w:t>”</w:t>
             </w:r>
             <w:r>
               <w:rPr>
@@ -30203,6 +30697,7 @@
               </w:rPr>
               <w:t>(</w:t>
             </w:r>
+            <w:proofErr w:type="gramStart"/>
             <w:r>
               <w:rPr>
                 <w:rFonts w:ascii="Times New Roman" w:hAnsi="Times New Roman"/>
@@ -30221,7 +30716,18 @@
                 <w:szCs w:val="14"/>
                 <w:lang w:val="en-US"/>
               </w:rPr>
-              <w:t xml:space="preserve">)                               </w:t>
+              <w:t xml:space="preserve">)   </w:t>
+            </w:r>
+            <w:proofErr w:type="gramEnd"/>
+            <w:r>
+              <w:rPr>
+                <w:rFonts w:ascii="Times New Roman" w:hAnsi="Times New Roman"/>
+                <w:bCs/>
+                <w:sz w:val="14"/>
+                <w:szCs w:val="14"/>
+                <w:lang w:val="en-US"/>
+              </w:rPr>
+              <w:t xml:space="preserve">                            </w:t>
             </w:r>
             <w:r>
               <w:rPr>
@@ -30400,6 +30906,7 @@
               </w:rPr>
               <w:t>(</w:t>
             </w:r>
+            <w:proofErr w:type="gramStart"/>
             <w:r>
               <w:rPr>
                 <w:rFonts w:ascii="Times New Roman" w:hAnsi="Times New Roman"/>
@@ -30418,7 +30925,18 @@
                 <w:szCs w:val="14"/>
                 <w:lang w:val="en-US"/>
               </w:rPr>
-              <w:t>)                              (</w:t>
+              <w:t xml:space="preserve">)   </w:t>
+            </w:r>
+            <w:proofErr w:type="gramEnd"/>
+            <w:r>
+              <w:rPr>
+                <w:rFonts w:ascii="Times New Roman" w:hAnsi="Times New Roman"/>
+                <w:bCs/>
+                <w:sz w:val="14"/>
+                <w:szCs w:val="14"/>
+                <w:lang w:val="en-US"/>
+              </w:rPr>
+              <w:t xml:space="preserve">                           (</w:t>
             </w:r>
             <w:r>
               <w:rPr>
@@ -35262,6 +35780,7 @@
     <w:lsdException w:name="HTML Sample" w:semiHidden="1" w:unhideWhenUsed="1"/>
     <w:lsdException w:name="HTML Typewriter" w:semiHidden="1" w:unhideWhenUsed="1"/>
     <w:lsdException w:name="HTML Variable" w:semiHidden="1" w:unhideWhenUsed="1"/>
+    <w:lsdException w:name="Normal Table" w:semiHidden="1" w:unhideWhenUsed="1"/>
     <w:lsdException w:name="annotation subject" w:semiHidden="1" w:unhideWhenUsed="1"/>
     <w:lsdException w:name="No List" w:semiHidden="1" w:unhideWhenUsed="1"/>
     <w:lsdException w:name="Outline List 1" w:semiHidden="1" w:unhideWhenUsed="1"/>
@@ -35308,8 +35827,10 @@
     <w:lsdException w:name="Table Subtle 2" w:semiHidden="1" w:unhideWhenUsed="1"/>
     <w:lsdException w:name="Table Web 1" w:semiHidden="1" w:unhideWhenUsed="1"/>
     <w:lsdException w:name="Table Web 2" w:semiHidden="1" w:unhideWhenUsed="1"/>
+    <w:lsdException w:name="Table Web 3" w:semiHidden="1" w:unhideWhenUsed="1"/>
     <w:lsdException w:name="Balloon Text" w:semiHidden="1" w:unhideWhenUsed="1"/>
     <w:lsdException w:name="Table Grid" w:uiPriority="0"/>
+    <w:lsdException w:name="Table Theme" w:semiHidden="1" w:unhideWhenUsed="1"/>
     <w:lsdException w:name="Placeholder Text" w:semiHidden="1"/>
     <w:lsdException w:name="No Spacing" w:uiPriority="1" w:qFormat="1"/>
     <w:lsdException w:name="Light Shading" w:uiPriority="60"/>

</xml_diff>